<commit_message>
[created] Pantalla de nuevo partido y registrar equipo. También se hizo la conexión del frontend con el backend para las primeras pantallas, de forma que hay persistencia de datos de usuario, equipos registrados y la edición y eliminación de sus jugadores
</commit_message>
<xml_diff>
--- a/Versiones de documento/Tesina v6 (14-10-2022).docx
+++ b/Versiones de documento/Tesina v6 (14-10-2022).docx
@@ -3881,6 +3881,17 @@
           <w:szCs w:val="24"/>
         </w:rPr>
       </w:pPr>
+    </w:p>
+    <w:p>
+      <w:pPr>
+        <w:spacing w:line="360" w:lineRule="auto"/>
+        <w:jc w:val="both"/>
+        <w:rPr>
+          <w:rFonts w:ascii="Arial" w:hAnsi="Arial" w:cs="Arial"/>
+          <w:sz w:val="24"/>
+          <w:szCs w:val="24"/>
+        </w:rPr>
+      </w:pPr>
       <w:r>
         <w:rPr>
           <w:rFonts w:ascii="Arial" w:hAnsi="Arial" w:cs="Arial"/>
@@ -4048,7 +4059,7 @@
           <w:sz w:val="24"/>
           <w:szCs w:val="24"/>
         </w:rPr>
-        <w:t xml:space="preserve">, donde un modelo de Deep Learning se entrena para analizar y procesar los movimientos técnicos durante entrenamientos en </w:t>
+        <w:t xml:space="preserve">, donde un modelo de Deep Learning se entrena </w:t>
       </w:r>
       <w:r>
         <w:rPr>
@@ -4057,7 +4068,7 @@
           <w:szCs w:val="24"/>
         </w:rPr>
         <w:lastRenderedPageBreak/>
-        <w:t>distintos deportes para detectar cuándo se cae en acciones que puedan afectar negativamente y provocar alguna lesión. Esta posibilidad de aplicar técnicas avanzadas de computación e inteligencia artificial hacen que</w:t>
+        <w:t>para analizar y procesar los movimientos técnicos durante entrenamientos en distintos deportes para detectar cuándo se cae en acciones que puedan afectar negativamente y provocar alguna lesión. Esta posibilidad de aplicar técnicas avanzadas de computación e inteligencia artificial hacen que</w:t>
       </w:r>
       <w:r>
         <w:rPr>

</xml_diff>